<commit_message>
Informe de errores V1.1
</commit_message>
<xml_diff>
--- a/2.PREGAME/1.ELICITACIONES/1.8. REPORTE DE ERRORES/G5_REPORTE DE ERRORES.docx
+++ b/2.PREGAME/1.ELICITACIONES/1.8. REPORTE DE ERRORES/G5_REPORTE DE ERRORES.docx
@@ -192,7 +192,27 @@
           <w:sz w:val="40"/>
           <w:szCs w:val="40"/>
         </w:rPr>
-        <w:t>“Sistema de gestión de empleados”</w:t>
+        <w:t>“</w:t>
+      </w:r>
+      <w:r>
+        <w:rPr>
+          <w:rFonts w:ascii="Cambria" w:eastAsia="Cambria" w:hAnsi="Cambria" w:cs="Cambria"/>
+          <w:color w:val="0000FF"/>
+          <w:sz w:val="40"/>
+          <w:szCs w:val="40"/>
+        </w:rPr>
+        <w:t>Compra-venta de aparatos tecnológicos</w:t>
+      </w:r>
+      <w:bookmarkStart w:id="1" w:name="_GoBack"/>
+      <w:bookmarkEnd w:id="1"/>
+      <w:r>
+        <w:rPr>
+          <w:rFonts w:ascii="Cambria" w:eastAsia="Cambria" w:hAnsi="Cambria" w:cs="Cambria"/>
+          <w:color w:val="0000FF"/>
+          <w:sz w:val="40"/>
+          <w:szCs w:val="40"/>
+        </w:rPr>
+        <w:t>”</w:t>
       </w:r>
     </w:p>
     <w:p>
@@ -220,7 +240,16 @@
           <w:sz w:val="40"/>
           <w:szCs w:val="40"/>
         </w:rPr>
-        <w:t>Versión 1.0</w:t>
+        <w:t>Versión 1.</w:t>
+      </w:r>
+      <w:r>
+        <w:rPr>
+          <w:rFonts w:ascii="Cambria" w:eastAsia="Cambria" w:hAnsi="Cambria" w:cs="Cambria"/>
+          <w:color w:val="0000FF"/>
+          <w:sz w:val="40"/>
+          <w:szCs w:val="40"/>
+        </w:rPr>
+        <w:t>1</w:t>
       </w:r>
     </w:p>
     <w:p>
@@ -989,10 +1018,7 @@
         </w:tc>
       </w:tr>
     </w:tbl>
-    <w:p>
-      <w:bookmarkStart w:id="1" w:name="_GoBack"/>
-      <w:bookmarkEnd w:id="1"/>
-    </w:p>
+    <w:p/>
     <w:sectPr>
       <w:pgSz w:w="11906" w:h="16838"/>
       <w:pgMar w:top="1417" w:right="1701" w:bottom="1417" w:left="1701" w:header="708" w:footer="708" w:gutter="0"/>

</xml_diff>

<commit_message>
Informe de errores V1.0
</commit_message>
<xml_diff>
--- a/2.PREGAME/1.ELICITACIONES/1.8. REPORTE DE ERRORES/G5_REPORTE DE ERRORES.docx
+++ b/2.PREGAME/1.ELICITACIONES/1.8. REPORTE DE ERRORES/G5_REPORTE DE ERRORES.docx
@@ -203,8 +203,6 @@
         </w:rPr>
         <w:t>Compra-venta de aparatos tecnológicos</w:t>
       </w:r>
-      <w:bookmarkStart w:id="1" w:name="_GoBack"/>
-      <w:bookmarkEnd w:id="1"/>
       <w:r>
         <w:rPr>
           <w:rFonts w:ascii="Cambria" w:eastAsia="Cambria" w:hAnsi="Cambria" w:cs="Cambria"/>
@@ -766,7 +764,10 @@
           </w:tcPr>
           <w:p>
             <w:r>
-              <w:t>10-11-2022</w:t>
+              <w:t>8</w:t>
+            </w:r>
+            <w:r>
+              <w:t>-11-2022</w:t>
             </w:r>
           </w:p>
         </w:tc>
@@ -911,7 +912,10 @@
           </w:tcPr>
           <w:p>
             <w:r>
-              <w:t>01-04-2021</w:t>
+              <w:t>08</w:t>
+            </w:r>
+            <w:r>
+              <w:t>-11-2022</w:t>
             </w:r>
           </w:p>
         </w:tc>
@@ -990,7 +994,7 @@
           </w:tcPr>
           <w:p>
             <w:r>
-              <w:t>Análisis de caja Blanca</w:t>
+              <w:t>Error en el ingreso de datos de prenda</w:t>
             </w:r>
           </w:p>
         </w:tc>
@@ -1000,7 +1004,7 @@
           </w:tcPr>
           <w:p>
             <w:r>
-              <w:t>Error al identificar los condicionales en el diagrama de flujo</w:t>
+              <w:t>Interfaz incompleta de los datos de Prenda</w:t>
             </w:r>
           </w:p>
           <w:p/>
@@ -1012,12 +1016,393 @@
           </w:tcPr>
           <w:p>
             <w:r>
-              <w:t>Realizar de manera correcta la representación del requisito</w:t>
-            </w:r>
+              <w:t>Revisar errores de codificación</w:t>
+            </w:r>
+            <w:bookmarkStart w:id="1" w:name="_GoBack"/>
+            <w:bookmarkEnd w:id="1"/>
           </w:p>
         </w:tc>
       </w:tr>
     </w:tbl>
+    <w:p/>
+    <w:p>
+      <w:pPr>
+        <w:rPr>
+          <w:b/>
+        </w:rPr>
+      </w:pPr>
+      <w:r>
+        <w:rPr>
+          <w:b/>
+        </w:rPr>
+        <w:t>ITERACIÓN I</w:t>
+      </w:r>
+      <w:r>
+        <w:rPr>
+          <w:b/>
+        </w:rPr>
+        <w:t>I</w:t>
+      </w:r>
+    </w:p>
+    <w:p>
+      <w:pPr>
+        <w:rPr>
+          <w:b/>
+        </w:rPr>
+      </w:pPr>
+    </w:p>
+    <w:tbl>
+      <w:tblPr>
+        <w:tblStyle w:val="a4"/>
+        <w:tblW w:w="9164" w:type="dxa"/>
+        <w:tblInd w:w="-114" w:type="dxa"/>
+        <w:tblBorders>
+          <w:top w:val="single" w:sz="4" w:space="0" w:color="000000"/>
+          <w:left w:val="single" w:sz="4" w:space="0" w:color="000000"/>
+          <w:bottom w:val="single" w:sz="4" w:space="0" w:color="000000"/>
+          <w:right w:val="single" w:sz="4" w:space="0" w:color="000000"/>
+          <w:insideH w:val="single" w:sz="4" w:space="0" w:color="000000"/>
+          <w:insideV w:val="single" w:sz="4" w:space="0" w:color="000000"/>
+        </w:tblBorders>
+        <w:tblLayout w:type="fixed"/>
+        <w:tblLook w:val="0000" w:firstRow="0" w:lastRow="0" w:firstColumn="0" w:lastColumn="0" w:noHBand="0" w:noVBand="0"/>
+      </w:tblPr>
+      <w:tblGrid>
+        <w:gridCol w:w="1951"/>
+        <w:gridCol w:w="638"/>
+        <w:gridCol w:w="1499"/>
+        <w:gridCol w:w="2860"/>
+        <w:gridCol w:w="2216"/>
+      </w:tblGrid>
+      <w:tr>
+        <w:tc>
+          <w:tcPr>
+            <w:tcW w:w="9164" w:type="dxa"/>
+            <w:gridSpan w:val="5"/>
+            <w:shd w:val="clear" w:color="auto" w:fill="B8CCE4"/>
+          </w:tcPr>
+          <w:p>
+            <w:r>
+              <w:rPr>
+                <w:b/>
+              </w:rPr>
+              <w:t xml:space="preserve">Reporte de Errores e Inconsistencias </w:t>
+            </w:r>
+          </w:p>
+        </w:tc>
+      </w:tr>
+      <w:tr>
+        <w:tc>
+          <w:tcPr>
+            <w:tcW w:w="2589" w:type="dxa"/>
+            <w:gridSpan w:val="2"/>
+            <w:shd w:val="clear" w:color="auto" w:fill="FFFFFF"/>
+          </w:tcPr>
+          <w:p>
+            <w:r>
+              <w:rPr>
+                <w:b/>
+              </w:rPr>
+              <w:t>Nombre del Proyecto:</w:t>
+            </w:r>
+          </w:p>
+        </w:tc>
+        <w:tc>
+          <w:tcPr>
+            <w:tcW w:w="6575" w:type="dxa"/>
+            <w:gridSpan w:val="3"/>
+            <w:shd w:val="clear" w:color="auto" w:fill="FFFFFF"/>
+          </w:tcPr>
+          <w:p>
+            <w:r>
+              <w:t>Sistema de gestión de empleados</w:t>
+            </w:r>
+          </w:p>
+        </w:tc>
+      </w:tr>
+      <w:tr>
+        <w:tc>
+          <w:tcPr>
+            <w:tcW w:w="2589" w:type="dxa"/>
+            <w:gridSpan w:val="2"/>
+            <w:shd w:val="clear" w:color="auto" w:fill="FFFFFF"/>
+          </w:tcPr>
+          <w:p>
+            <w:r>
+              <w:rPr>
+                <w:b/>
+              </w:rPr>
+              <w:t>Fecha de pruebas:</w:t>
+            </w:r>
+          </w:p>
+        </w:tc>
+        <w:tc>
+          <w:tcPr>
+            <w:tcW w:w="6575" w:type="dxa"/>
+            <w:gridSpan w:val="3"/>
+            <w:shd w:val="clear" w:color="auto" w:fill="FFFFFF"/>
+          </w:tcPr>
+          <w:p>
+            <w:r>
+              <w:t>8</w:t>
+            </w:r>
+            <w:r>
+              <w:t>-11-2022</w:t>
+            </w:r>
+          </w:p>
+        </w:tc>
+      </w:tr>
+      <w:tr>
+        <w:tc>
+          <w:tcPr>
+            <w:tcW w:w="2589" w:type="dxa"/>
+            <w:gridSpan w:val="2"/>
+            <w:shd w:val="clear" w:color="auto" w:fill="FFFFFF"/>
+          </w:tcPr>
+          <w:p>
+            <w:r>
+              <w:rPr>
+                <w:b/>
+              </w:rPr>
+              <w:t>Módulos:</w:t>
+            </w:r>
+          </w:p>
+        </w:tc>
+        <w:tc>
+          <w:tcPr>
+            <w:tcW w:w="6575" w:type="dxa"/>
+            <w:gridSpan w:val="3"/>
+            <w:shd w:val="clear" w:color="auto" w:fill="FFFFFF"/>
+          </w:tcPr>
+          <w:p>
+            <w:r>
+              <w:t>Pruebas</w:t>
+            </w:r>
+          </w:p>
+        </w:tc>
+      </w:tr>
+      <w:tr>
+        <w:tc>
+          <w:tcPr>
+            <w:tcW w:w="2589" w:type="dxa"/>
+            <w:gridSpan w:val="2"/>
+            <w:shd w:val="clear" w:color="auto" w:fill="FFFFFF"/>
+          </w:tcPr>
+          <w:p>
+            <w:r>
+              <w:rPr>
+                <w:b/>
+              </w:rPr>
+              <w:t>Analista:</w:t>
+            </w:r>
+          </w:p>
+        </w:tc>
+        <w:tc>
+          <w:tcPr>
+            <w:tcW w:w="6575" w:type="dxa"/>
+            <w:gridSpan w:val="3"/>
+            <w:shd w:val="clear" w:color="auto" w:fill="FFFFFF"/>
+          </w:tcPr>
+          <w:p>
+            <w:r>
+              <w:t>Kevin Ramos</w:t>
+            </w:r>
+          </w:p>
+        </w:tc>
+      </w:tr>
+      <w:tr>
+        <w:trPr>
+          <w:trHeight w:val="244"/>
+        </w:trPr>
+        <w:tc>
+          <w:tcPr>
+            <w:tcW w:w="2589" w:type="dxa"/>
+            <w:gridSpan w:val="2"/>
+            <w:shd w:val="clear" w:color="auto" w:fill="D9D9D9"/>
+          </w:tcPr>
+          <w:p>
+            <w:r>
+              <w:rPr>
+                <w:b/>
+              </w:rPr>
+              <w:t>Responsable:</w:t>
+            </w:r>
+          </w:p>
+        </w:tc>
+        <w:tc>
+          <w:tcPr>
+            <w:tcW w:w="6575" w:type="dxa"/>
+            <w:gridSpan w:val="3"/>
+            <w:shd w:val="clear" w:color="auto" w:fill="D9D9D9"/>
+          </w:tcPr>
+          <w:p>
+            <w:proofErr w:type="spellStart"/>
+            <w:r>
+              <w:t>Mathius</w:t>
+            </w:r>
+            <w:proofErr w:type="spellEnd"/>
+            <w:r>
+              <w:t xml:space="preserve"> Moyano, Genesis </w:t>
+            </w:r>
+            <w:proofErr w:type="spellStart"/>
+            <w:proofErr w:type="gramStart"/>
+            <w:r>
+              <w:t>Simbaña,Andres</w:t>
+            </w:r>
+            <w:proofErr w:type="spellEnd"/>
+            <w:proofErr w:type="gramEnd"/>
+            <w:r>
+              <w:t xml:space="preserve"> Revelo, </w:t>
+            </w:r>
+            <w:proofErr w:type="spellStart"/>
+            <w:r>
+              <w:t>Mathius</w:t>
+            </w:r>
+            <w:proofErr w:type="spellEnd"/>
+            <w:r>
+              <w:t xml:space="preserve"> Moyano</w:t>
+            </w:r>
+          </w:p>
+        </w:tc>
+      </w:tr>
+      <w:tr>
+        <w:tc>
+          <w:tcPr>
+            <w:tcW w:w="2589" w:type="dxa"/>
+            <w:gridSpan w:val="2"/>
+            <w:shd w:val="clear" w:color="auto" w:fill="D9D9D9"/>
+          </w:tcPr>
+          <w:p>
+            <w:r>
+              <w:rPr>
+                <w:b/>
+              </w:rPr>
+              <w:t>Fecha de revisión:</w:t>
+            </w:r>
+          </w:p>
+        </w:tc>
+        <w:tc>
+          <w:tcPr>
+            <w:tcW w:w="6575" w:type="dxa"/>
+            <w:gridSpan w:val="3"/>
+            <w:shd w:val="clear" w:color="auto" w:fill="D9D9D9"/>
+          </w:tcPr>
+          <w:p>
+            <w:r>
+              <w:t>10</w:t>
+            </w:r>
+            <w:r>
+              <w:t>-11-2022</w:t>
+            </w:r>
+          </w:p>
+        </w:tc>
+      </w:tr>
+      <w:tr>
+        <w:tc>
+          <w:tcPr>
+            <w:tcW w:w="1951" w:type="dxa"/>
+          </w:tcPr>
+          <w:p>
+            <w:r>
+              <w:rPr>
+                <w:b/>
+              </w:rPr>
+              <w:t>Identificación Caso Prueba</w:t>
+            </w:r>
+          </w:p>
+        </w:tc>
+        <w:tc>
+          <w:tcPr>
+            <w:tcW w:w="2137" w:type="dxa"/>
+            <w:gridSpan w:val="2"/>
+          </w:tcPr>
+          <w:p>
+            <w:r>
+              <w:rPr>
+                <w:b/>
+              </w:rPr>
+              <w:t>Descripción de prueba.</w:t>
+            </w:r>
+          </w:p>
+        </w:tc>
+        <w:tc>
+          <w:tcPr>
+            <w:tcW w:w="2860" w:type="dxa"/>
+          </w:tcPr>
+          <w:p>
+            <w:r>
+              <w:rPr>
+                <w:b/>
+              </w:rPr>
+              <w:t>Descripción del error.</w:t>
+            </w:r>
+          </w:p>
+        </w:tc>
+        <w:tc>
+          <w:tcPr>
+            <w:tcW w:w="2216" w:type="dxa"/>
+            <w:shd w:val="clear" w:color="auto" w:fill="FFFFFF"/>
+          </w:tcPr>
+          <w:p>
+            <w:r>
+              <w:rPr>
+                <w:b/>
+              </w:rPr>
+              <w:t>Acciones de corrección</w:t>
+            </w:r>
+          </w:p>
+        </w:tc>
+      </w:tr>
+      <w:tr>
+        <w:tc>
+          <w:tcPr>
+            <w:tcW w:w="1951" w:type="dxa"/>
+          </w:tcPr>
+          <w:p>
+            <w:r>
+              <w:t>CP-00</w:t>
+            </w:r>
+            <w:r>
+              <w:t>2</w:t>
+            </w:r>
+          </w:p>
+        </w:tc>
+        <w:tc>
+          <w:tcPr>
+            <w:tcW w:w="2137" w:type="dxa"/>
+            <w:gridSpan w:val="2"/>
+          </w:tcPr>
+          <w:p>
+            <w:r>
+              <w:t>Análisis de caja Blanca</w:t>
+            </w:r>
+          </w:p>
+        </w:tc>
+        <w:tc>
+          <w:tcPr>
+            <w:tcW w:w="2860" w:type="dxa"/>
+          </w:tcPr>
+          <w:p>
+            <w:r>
+              <w:t>Error al identificar los condicionales en el diagrama de flujo</w:t>
+            </w:r>
+          </w:p>
+          <w:p/>
+        </w:tc>
+        <w:tc>
+          <w:tcPr>
+            <w:tcW w:w="2216" w:type="dxa"/>
+            <w:shd w:val="clear" w:color="auto" w:fill="D9D9D9"/>
+          </w:tcPr>
+          <w:p>
+            <w:r>
+              <w:t>Realizar de manera correcta la representación del requisito</w:t>
+            </w:r>
+          </w:p>
+        </w:tc>
+      </w:tr>
+    </w:tbl>
+    <w:p/>
     <w:p/>
     <w:sectPr>
       <w:pgSz w:w="11906" w:h="16838"/>

</xml_diff>